<commit_message>
Made control questions and conclusion
</commit_message>
<xml_diff>
--- a/Лаболаторна 5.docx
+++ b/Лаболаторна 5.docx
@@ -1,6 +1,6 @@
 
 <file path=word/document.xml><?xml version="1.0" encoding="utf-8"?>
-<w:document xmlns:wpc="http://schemas.microsoft.com/office/word/2010/wordprocessingCanvas" xmlns:cx="http://schemas.microsoft.com/office/drawing/2014/chartex" xmlns:cx1="http://schemas.microsoft.com/office/drawing/2015/9/8/chartex" xmlns:cx2="http://schemas.microsoft.com/office/drawing/2015/10/21/chartex" xmlns:cx3="http://schemas.microsoft.com/office/drawing/2016/5/9/chartex" xmlns:cx4="http://schemas.microsoft.com/office/drawing/2016/5/10/chartex" xmlns:cx5="http://schemas.microsoft.com/office/drawing/2016/5/11/chartex" xmlns:cx6="http://schemas.microsoft.com/office/drawing/2016/5/12/chartex" xmlns:cx7="http://schemas.microsoft.com/office/drawing/2016/5/13/chartex" xmlns:cx8="http://schemas.microsoft.com/office/drawing/2016/5/14/chartex" xmlns:mc="http://schemas.openxmlformats.org/markup-compatibility/2006" xmlns:aink="http://schemas.microsoft.com/office/drawing/2016/ink" xmlns:am3d="http://schemas.microsoft.com/office/drawing/2017/model3d" xmlns:o="urn:schemas-microsoft-com:office:office" xmlns:oel="http://schemas.microsoft.com/office/2019/extlst" xmlns:r="http://schemas.openxmlformats.org/officeDocument/2006/relationships" xmlns:m="http://schemas.openxmlformats.org/officeDocument/2006/math" xmlns:v="urn:schemas-microsoft-com:vml" xmlns:wp14="http://schemas.microsoft.com/office/word/2010/wordprocessingDrawing" xmlns:wp="http://schemas.openxmlformats.org/drawingml/2006/wordprocessingDrawing" xmlns:w10="urn:schemas-microsoft-com:office:word" xmlns:w="http://schemas.openxmlformats.org/wordprocessingml/2006/main" xmlns:w14="http://schemas.microsoft.com/office/word/2010/wordml" xmlns:w15="http://schemas.microsoft.com/office/word/2012/wordml" xmlns:w16cex="http://schemas.microsoft.com/office/word/2018/wordml/cex" xmlns:w16cid="http://schemas.microsoft.com/office/word/2016/wordml/cid" xmlns:w16="http://schemas.microsoft.com/office/word/2018/wordml" xmlns:w16sdtdh="http://schemas.microsoft.com/office/word/2020/wordml/sdtdatahash" xmlns:w16se="http://schemas.microsoft.com/office/word/2015/wordml/symex" xmlns:wpg="http://schemas.microsoft.com/office/word/2010/wordprocessingGroup" xmlns:wpi="http://schemas.microsoft.com/office/word/2010/wordprocessingInk" xmlns:wne="http://schemas.microsoft.com/office/word/2006/wordml" xmlns:wps="http://schemas.microsoft.com/office/word/2010/wordprocessingShape" mc:Ignorable="w14 w15 w16se w16cid w16 w16cex w16sdtdh wp14">
+<w:document xmlns:wpc="http://schemas.microsoft.com/office/word/2010/wordprocessingCanvas" xmlns:mc="http://schemas.openxmlformats.org/markup-compatibility/2006" xmlns:o="urn:schemas-microsoft-com:office:office" xmlns:r="http://schemas.openxmlformats.org/officeDocument/2006/relationships" xmlns:m="http://schemas.openxmlformats.org/officeDocument/2006/math" xmlns:v="urn:schemas-microsoft-com:vml" xmlns:wp14="http://schemas.microsoft.com/office/word/2010/wordprocessingDrawing" xmlns:wp="http://schemas.openxmlformats.org/drawingml/2006/wordprocessingDrawing" xmlns:w10="urn:schemas-microsoft-com:office:word" xmlns:w="http://schemas.openxmlformats.org/wordprocessingml/2006/main" xmlns:w14="http://schemas.microsoft.com/office/word/2010/wordml" xmlns:w15="http://schemas.microsoft.com/office/word/2012/wordml" xmlns:wpg="http://schemas.microsoft.com/office/word/2010/wordprocessingGroup" xmlns:wpi="http://schemas.microsoft.com/office/word/2010/wordprocessingInk" xmlns:wne="http://schemas.microsoft.com/office/word/2006/wordml" xmlns:wps="http://schemas.microsoft.com/office/word/2010/wordprocessingShape" mc:Ignorable="w14 w15 wp14">
   <w:body>
     <w:p>
       <w:pPr>
@@ -180,6 +180,7 @@
           <w:b/>
           <w:sz w:val="44"/>
           <w:szCs w:val="44"/>
+          <w:lang w:val="en-US"/>
         </w:rPr>
       </w:pPr>
       <w:r>
@@ -195,6 +196,7 @@
           <w:b/>
           <w:sz w:val="44"/>
           <w:szCs w:val="44"/>
+          <w:lang w:val="en-US"/>
         </w:rPr>
         <w:t>5</w:t>
       </w:r>
@@ -323,6 +325,7 @@
         <w:rPr>
           <w:sz w:val="36"/>
           <w:szCs w:val="36"/>
+          <w:lang w:val="en-US"/>
         </w:rPr>
       </w:pPr>
       <w:r>
@@ -331,96 +334,95 @@
           <w:szCs w:val="36"/>
           <w:lang w:val="en-US"/>
         </w:rPr>
-        <w:t>MathematicainsLivesMatter</w:t>
+        <w:t xml:space="preserve">MathematicainsLivesMatter: </w:t>
       </w:r>
       <w:r>
         <w:rPr>
           <w:sz w:val="36"/>
           <w:szCs w:val="36"/>
         </w:rPr>
-        <w:t xml:space="preserve">: </w:t>
+        <w:t>Дзизиль</w:t>
       </w:r>
       <w:r>
         <w:rPr>
           <w:sz w:val="36"/>
           <w:szCs w:val="36"/>
-        </w:rPr>
-        <w:t>Дзизиль</w:t>
+          <w:lang w:val="en-US"/>
+        </w:rPr>
+        <w:t xml:space="preserve"> </w:t>
       </w:r>
       <w:r>
         <w:rPr>
           <w:sz w:val="36"/>
           <w:szCs w:val="36"/>
         </w:rPr>
-        <w:t xml:space="preserve"> </w:t>
+        <w:t>Д</w:t>
       </w:r>
       <w:r>
         <w:rPr>
           <w:sz w:val="36"/>
           <w:szCs w:val="36"/>
-        </w:rPr>
-        <w:t>Д</w:t>
+          <w:lang w:val="en-US"/>
+        </w:rPr>
+        <w:t xml:space="preserve">. </w:t>
       </w:r>
       <w:r>
         <w:rPr>
           <w:sz w:val="36"/>
           <w:szCs w:val="36"/>
         </w:rPr>
-        <w:t xml:space="preserve">. </w:t>
+        <w:t>Є</w:t>
       </w:r>
       <w:r>
         <w:rPr>
           <w:sz w:val="36"/>
           <w:szCs w:val="36"/>
-        </w:rPr>
-        <w:t>Є</w:t>
+          <w:lang w:val="en-US"/>
+        </w:rPr>
+        <w:t xml:space="preserve">., </w:t>
       </w:r>
       <w:r>
         <w:rPr>
           <w:sz w:val="36"/>
           <w:szCs w:val="36"/>
         </w:rPr>
-        <w:t xml:space="preserve">., </w:t>
+        <w:t>Чех</w:t>
       </w:r>
       <w:r>
         <w:rPr>
           <w:sz w:val="36"/>
           <w:szCs w:val="36"/>
-        </w:rPr>
-        <w:t>Чех</w:t>
+          <w:lang w:val="en-US"/>
+        </w:rPr>
+        <w:t xml:space="preserve"> </w:t>
       </w:r>
       <w:r>
         <w:rPr>
           <w:sz w:val="36"/>
           <w:szCs w:val="36"/>
         </w:rPr>
-        <w:t xml:space="preserve"> </w:t>
+        <w:t>І</w:t>
       </w:r>
       <w:r>
         <w:rPr>
           <w:sz w:val="36"/>
           <w:szCs w:val="36"/>
-        </w:rPr>
-        <w:t>І</w:t>
+          <w:lang w:val="en-US"/>
+        </w:rPr>
+        <w:t xml:space="preserve">. </w:t>
       </w:r>
       <w:r>
         <w:rPr>
           <w:sz w:val="36"/>
           <w:szCs w:val="36"/>
         </w:rPr>
-        <w:t xml:space="preserve">. </w:t>
+        <w:t>В</w:t>
       </w:r>
       <w:r>
         <w:rPr>
           <w:sz w:val="36"/>
           <w:szCs w:val="36"/>
-        </w:rPr>
-        <w:t>В</w:t>
-      </w:r>
-      <w:r>
-        <w:rPr>
-          <w:sz w:val="36"/>
-          <w:szCs w:val="36"/>
+          <w:lang w:val="en-US"/>
         </w:rPr>
         <w:t xml:space="preserve">. </w:t>
       </w:r>
@@ -843,7 +845,15 @@
           <w:sz w:val="28"/>
           <w:szCs w:val="28"/>
         </w:rPr>
-        <w:t xml:space="preserve"> відомості до лабораторної роботи та зробіть невеличкий словник базових англійських термінів з питань класифікації ОС.</w:t>
+        <w:t xml:space="preserve"> відомості до лабораторної </w:t>
+      </w:r>
+      <w:r>
+        <w:rPr>
+          <w:color w:val="000000"/>
+          <w:sz w:val="28"/>
+          <w:szCs w:val="28"/>
+        </w:rPr>
+        <w:t>роботи та зробіть невеличкий словник базових англійських термінів з питань класифікації ОС.</w:t>
       </w:r>
     </w:p>
     <w:p>
@@ -3459,6 +3469,7 @@
           <w:b/>
           <w:sz w:val="28"/>
           <w:szCs w:val="28"/>
+          <w:lang w:val="uk-UA"/>
         </w:rPr>
       </w:pPr>
     </w:p>
@@ -3516,7 +3527,6 @@
         <w:rPr>
           <w:sz w:val="28"/>
           <w:szCs w:val="28"/>
-          <w:lang w:val="uk-UA"/>
         </w:rPr>
       </w:pPr>
     </w:p>
@@ -4818,6 +4828,7 @@
       <w:r>
         <w:rPr>
           <w:noProof/>
+          <w:lang w:val="uk-UA" w:eastAsia="uk-UA"/>
         </w:rPr>
         <w:drawing>
           <wp:inline distT="0" distB="0" distL="0" distR="0" wp14:anchorId="5BFAAC76" wp14:editId="3AB701B6">
@@ -4835,7 +4846,7 @@
                     <pic:cNvPicPr/>
                   </pic:nvPicPr>
                   <pic:blipFill>
-                    <a:blip r:embed="rId8"/>
+                    <a:blip r:embed="rId7"/>
                     <a:stretch>
                       <a:fillRect/>
                     </a:stretch>
@@ -4869,6 +4880,7 @@
       <w:r>
         <w:rPr>
           <w:noProof/>
+          <w:lang w:val="uk-UA" w:eastAsia="uk-UA"/>
         </w:rPr>
         <w:drawing>
           <wp:inline distT="0" distB="0" distL="0" distR="0" wp14:anchorId="4DAAE67E" wp14:editId="44EA74AF">
@@ -4886,7 +4898,7 @@
                     <pic:cNvPicPr/>
                   </pic:nvPicPr>
                   <pic:blipFill>
-                    <a:blip r:embed="rId9"/>
+                    <a:blip r:embed="rId8"/>
                     <a:stretch>
                       <a:fillRect/>
                     </a:stretch>
@@ -4920,6 +4932,7 @@
       <w:r>
         <w:rPr>
           <w:noProof/>
+          <w:lang w:val="uk-UA" w:eastAsia="uk-UA"/>
         </w:rPr>
         <w:lastRenderedPageBreak/>
         <w:drawing>
@@ -4938,7 +4951,7 @@
                     <pic:cNvPicPr/>
                   </pic:nvPicPr>
                   <pic:blipFill>
-                    <a:blip r:embed="rId10"/>
+                    <a:blip r:embed="rId9"/>
                     <a:stretch>
                       <a:fillRect/>
                     </a:stretch>
@@ -4961,6 +4974,7 @@
       <w:r>
         <w:rPr>
           <w:noProof/>
+          <w:lang w:val="uk-UA" w:eastAsia="uk-UA"/>
         </w:rPr>
         <w:drawing>
           <wp:inline distT="0" distB="0" distL="0" distR="0" wp14:anchorId="224FFA67" wp14:editId="0A15FC9D">
@@ -4978,7 +4992,7 @@
                     <pic:cNvPicPr/>
                   </pic:nvPicPr>
                   <pic:blipFill>
-                    <a:blip r:embed="rId11"/>
+                    <a:blip r:embed="rId10"/>
                     <a:stretch>
                       <a:fillRect/>
                     </a:stretch>
@@ -5001,6 +5015,7 @@
       <w:r>
         <w:rPr>
           <w:noProof/>
+          <w:lang w:val="uk-UA" w:eastAsia="uk-UA"/>
         </w:rPr>
         <w:lastRenderedPageBreak/>
         <w:drawing>
@@ -5019,7 +5034,7 @@
                     <pic:cNvPicPr/>
                   </pic:nvPicPr>
                   <pic:blipFill>
-                    <a:blip r:embed="rId12"/>
+                    <a:blip r:embed="rId11"/>
                     <a:stretch>
                       <a:fillRect/>
                     </a:stretch>
@@ -5042,6 +5057,7 @@
       <w:r>
         <w:rPr>
           <w:noProof/>
+          <w:lang w:val="uk-UA" w:eastAsia="uk-UA"/>
         </w:rPr>
         <w:drawing>
           <wp:inline distT="0" distB="0" distL="0" distR="0" wp14:anchorId="50B84A6A" wp14:editId="5A59A626">
@@ -5059,7 +5075,7 @@
                     <pic:cNvPicPr/>
                   </pic:nvPicPr>
                   <pic:blipFill>
-                    <a:blip r:embed="rId13"/>
+                    <a:blip r:embed="rId12"/>
                     <a:stretch>
                       <a:fillRect/>
                     </a:stretch>
@@ -5093,6 +5109,7 @@
       <w:r>
         <w:rPr>
           <w:noProof/>
+          <w:lang w:val="uk-UA" w:eastAsia="uk-UA"/>
         </w:rPr>
         <w:lastRenderedPageBreak/>
         <w:drawing>
@@ -5111,7 +5128,7 @@
                     <pic:cNvPicPr/>
                   </pic:nvPicPr>
                   <pic:blipFill>
-                    <a:blip r:embed="rId14"/>
+                    <a:blip r:embed="rId13"/>
                     <a:stretch>
                       <a:fillRect/>
                     </a:stretch>
@@ -5156,6 +5173,7 @@
       <w:r>
         <w:rPr>
           <w:noProof/>
+          <w:lang w:val="uk-UA" w:eastAsia="uk-UA"/>
         </w:rPr>
         <w:drawing>
           <wp:inline distT="0" distB="0" distL="0" distR="0" wp14:anchorId="6F8075A2" wp14:editId="253C87F4">
@@ -5173,7 +5191,7 @@
                     <pic:cNvPicPr/>
                   </pic:nvPicPr>
                   <pic:blipFill>
-                    <a:blip r:embed="rId15"/>
+                    <a:blip r:embed="rId14"/>
                     <a:stretch>
                       <a:fillRect/>
                     </a:stretch>
@@ -5218,6 +5236,7 @@
       <w:r>
         <w:rPr>
           <w:noProof/>
+          <w:lang w:val="uk-UA" w:eastAsia="uk-UA"/>
         </w:rPr>
         <w:drawing>
           <wp:inline distT="0" distB="0" distL="0" distR="0" wp14:anchorId="02679B28" wp14:editId="3842E38F">
@@ -5235,7 +5254,7 @@
                     <pic:cNvPicPr/>
                   </pic:nvPicPr>
                   <pic:blipFill>
-                    <a:blip r:embed="rId16"/>
+                    <a:blip r:embed="rId15"/>
                     <a:stretch>
                       <a:fillRect/>
                     </a:stretch>
@@ -5269,6 +5288,7 @@
       <w:r>
         <w:rPr>
           <w:noProof/>
+          <w:lang w:val="uk-UA" w:eastAsia="uk-UA"/>
         </w:rPr>
         <w:lastRenderedPageBreak/>
         <w:drawing>
@@ -5287,7 +5307,7 @@
                     <pic:cNvPicPr/>
                   </pic:nvPicPr>
                   <pic:blipFill>
-                    <a:blip r:embed="rId17"/>
+                    <a:blip r:embed="rId16"/>
                     <a:stretch>
                       <a:fillRect/>
                     </a:stretch>
@@ -5600,7 +5620,7 @@
           <w:sz w:val="28"/>
           <w:szCs w:val="28"/>
         </w:rPr>
-        <w:t>Готував матеріал студент</w:t>
+        <w:t xml:space="preserve">Готував </w:t>
       </w:r>
       <w:r>
         <w:rPr>
@@ -5608,9 +5628,8 @@
           <w:i/>
           <w:sz w:val="28"/>
           <w:szCs w:val="28"/>
-          <w:lang w:val="uk-UA"/>
-        </w:rPr>
-        <w:t xml:space="preserve"> Дзи</w:t>
+        </w:rPr>
+        <w:t>матеріал студент</w:t>
       </w:r>
       <w:r>
         <w:rPr>
@@ -5620,7 +5639,7 @@
           <w:szCs w:val="28"/>
           <w:lang w:val="uk-UA"/>
         </w:rPr>
-        <w:t>з</w:t>
+        <w:t xml:space="preserve"> Дзиз</w:t>
       </w:r>
       <w:r>
         <w:rPr>
@@ -5636,9 +5655,715 @@
     <w:p>
       <w:pPr>
         <w:pStyle w:val="ac"/>
+        <w:numPr>
+          <w:ilvl w:val="0"/>
+          <w:numId w:val="6"/>
+        </w:numPr>
+        <w:jc w:val="both"/>
+        <w:rPr>
+          <w:i/>
+          <w:color w:val="FF0000"/>
+          <w:sz w:val="28"/>
+          <w:szCs w:val="28"/>
+        </w:rPr>
+      </w:pPr>
+      <w:r>
+        <w:rPr>
+          <w:sz w:val="28"/>
+          <w:szCs w:val="28"/>
+        </w:rPr>
+        <w:t>Як можна переглянути шлях до домашньої директорії користувача за допомогою команди echo? Існує 2 способи, наведіть обидва приклади у терміналі (відповідь є у матеріалах академії cisco на сайті netacad.com)</w:t>
+      </w:r>
+      <w:r>
+        <w:rPr>
+          <w:color w:val="FF0000"/>
+          <w:sz w:val="28"/>
+          <w:szCs w:val="28"/>
+        </w:rPr>
+        <w:t xml:space="preserve"> </w:t>
+      </w:r>
+    </w:p>
+    <w:p>
+      <w:pPr>
+        <w:pStyle w:val="ac"/>
         <w:ind w:left="900"/>
         <w:jc w:val="both"/>
         <w:rPr>
+          <w:i/>
+          <w:color w:val="FF0000"/>
+          <w:sz w:val="28"/>
+          <w:szCs w:val="28"/>
+        </w:rPr>
+      </w:pPr>
+    </w:p>
+    <w:p>
+      <w:pPr>
+        <w:pStyle w:val="ac"/>
+        <w:ind w:left="900" w:firstLine="540"/>
+        <w:jc w:val="both"/>
+        <w:rPr>
+          <w:bCs/>
+          <w:iCs/>
+          <w:sz w:val="28"/>
+          <w:szCs w:val="28"/>
+        </w:rPr>
+      </w:pPr>
+      <w:r>
+        <w:rPr>
+          <w:bCs/>
+          <w:iCs/>
+          <w:sz w:val="28"/>
+          <w:szCs w:val="28"/>
+        </w:rPr>
+        <w:t>Щоб вивести шлях до домашньої директорії користувача за допомогою команди echo, ви можете використовувати $HOME та/або ~ :</w:t>
+      </w:r>
+    </w:p>
+    <w:p>
+      <w:pPr>
+        <w:pStyle w:val="ac"/>
+        <w:ind w:left="900" w:firstLine="540"/>
+        <w:jc w:val="both"/>
+        <w:rPr>
+          <w:bCs/>
+          <w:iCs/>
+          <w:sz w:val="28"/>
+          <w:szCs w:val="28"/>
+        </w:rPr>
+      </w:pPr>
+      <w:r>
+        <w:rPr>
+          <w:bCs/>
+          <w:iCs/>
+          <w:sz w:val="28"/>
+          <w:szCs w:val="28"/>
+        </w:rPr>
+        <w:t>echo $HOME</w:t>
+      </w:r>
+    </w:p>
+    <w:p>
+      <w:pPr>
+        <w:pStyle w:val="ac"/>
+        <w:ind w:left="900" w:firstLine="540"/>
+        <w:jc w:val="both"/>
+        <w:rPr>
+          <w:bCs/>
+          <w:iCs/>
+          <w:sz w:val="28"/>
+          <w:szCs w:val="28"/>
+        </w:rPr>
+      </w:pPr>
+      <w:r>
+        <w:rPr>
+          <w:bCs/>
+          <w:iCs/>
+          <w:sz w:val="28"/>
+          <w:szCs w:val="28"/>
+        </w:rPr>
+        <w:t>echo ~</w:t>
+      </w:r>
+    </w:p>
+    <w:p>
+      <w:pPr>
+        <w:pStyle w:val="ac"/>
+        <w:numPr>
+          <w:ilvl w:val="0"/>
+          <w:numId w:val="6"/>
+        </w:numPr>
+        <w:jc w:val="both"/>
+        <w:rPr>
+          <w:bCs/>
+          <w:iCs/>
+          <w:sz w:val="28"/>
+          <w:szCs w:val="28"/>
+        </w:rPr>
+      </w:pPr>
+      <w:r>
+        <w:rPr>
+          <w:bCs/>
+          <w:iCs/>
+          <w:sz w:val="28"/>
+          <w:szCs w:val="28"/>
+        </w:rPr>
+        <w:lastRenderedPageBreak/>
+        <w:t>Чи можна переглянути вміст кореневого каталогу, перебуваючи у домашньому каталозі користувача без переходу у кореневий каталог? Продемонструйте це в командному рядку.</w:t>
+      </w:r>
+    </w:p>
+    <w:p>
+      <w:pPr>
+        <w:pStyle w:val="ac"/>
+        <w:ind w:left="900"/>
+        <w:jc w:val="both"/>
+        <w:rPr>
+          <w:bCs/>
+          <w:iCs/>
+          <w:sz w:val="28"/>
+          <w:szCs w:val="28"/>
+        </w:rPr>
+      </w:pPr>
+    </w:p>
+    <w:p>
+      <w:pPr>
+        <w:pStyle w:val="ac"/>
+        <w:ind w:left="900" w:firstLine="540"/>
+        <w:jc w:val="both"/>
+        <w:rPr>
+          <w:bCs/>
+          <w:iCs/>
+          <w:sz w:val="28"/>
+          <w:szCs w:val="28"/>
+        </w:rPr>
+      </w:pPr>
+      <w:r>
+        <w:rPr>
+          <w:bCs/>
+          <w:iCs/>
+          <w:sz w:val="28"/>
+          <w:szCs w:val="28"/>
+        </w:rPr>
+        <w:t>Так, ви можете переглянути вміст кореневого каталогу, не переходячи в нього, використовуючи абсолютний шлях до кореневого каталогу, навіть перебуваючи у домашньому каталозі користувача. Для цього ви можете використовувати команду `</w:t>
+      </w:r>
+      <w:r>
+        <w:rPr>
+          <w:bCs/>
+          <w:iCs/>
+          <w:sz w:val="28"/>
+          <w:szCs w:val="28"/>
+          <w:lang w:val="en-US"/>
+        </w:rPr>
+        <w:t>ls</w:t>
+      </w:r>
+      <w:r>
+        <w:rPr>
+          <w:bCs/>
+          <w:iCs/>
+          <w:sz w:val="28"/>
+          <w:szCs w:val="28"/>
+        </w:rPr>
+        <w:t>` разом із абсолютним шляхом:</w:t>
+      </w:r>
+    </w:p>
+    <w:p>
+      <w:pPr>
+        <w:pStyle w:val="ac"/>
+        <w:ind w:left="900"/>
+        <w:jc w:val="both"/>
+        <w:rPr>
+          <w:bCs/>
+          <w:iCs/>
+          <w:sz w:val="28"/>
+          <w:szCs w:val="28"/>
+          <w:lang w:val="en-US"/>
+        </w:rPr>
+      </w:pPr>
+      <w:r>
+        <w:rPr>
+          <w:bCs/>
+          <w:iCs/>
+          <w:sz w:val="28"/>
+          <w:szCs w:val="28"/>
+          <w:lang w:val="en-US"/>
+        </w:rPr>
+        <w:t>ls /</w:t>
+      </w:r>
+    </w:p>
+    <w:p>
+      <w:pPr>
+        <w:pStyle w:val="ac"/>
+        <w:ind w:left="900"/>
+        <w:jc w:val="both"/>
+        <w:rPr>
+          <w:bCs/>
+          <w:iCs/>
+          <w:sz w:val="28"/>
+          <w:szCs w:val="28"/>
+          <w:lang w:val="en-US"/>
+        </w:rPr>
+      </w:pPr>
+    </w:p>
+    <w:p>
+      <w:pPr>
+        <w:pStyle w:val="ac"/>
+        <w:numPr>
+          <w:ilvl w:val="0"/>
+          <w:numId w:val="6"/>
+        </w:numPr>
+        <w:jc w:val="both"/>
+        <w:rPr>
+          <w:bCs/>
+          <w:iCs/>
+          <w:sz w:val="28"/>
+          <w:szCs w:val="28"/>
+        </w:rPr>
+      </w:pPr>
+      <w:r>
+        <w:rPr>
+          <w:bCs/>
+          <w:iCs/>
+          <w:sz w:val="28"/>
+          <w:szCs w:val="28"/>
+        </w:rPr>
+        <w:t>Яким чином в терміналі можна додати інформацію в порожній файл?</w:t>
+      </w:r>
+    </w:p>
+    <w:p>
+      <w:pPr>
+        <w:jc w:val="both"/>
+        <w:rPr>
+          <w:bCs/>
+          <w:iCs/>
+          <w:sz w:val="28"/>
+          <w:szCs w:val="28"/>
+        </w:rPr>
+      </w:pPr>
+    </w:p>
+    <w:p>
+      <w:pPr>
+        <w:ind w:left="851" w:firstLine="589"/>
+        <w:jc w:val="both"/>
+        <w:rPr>
+          <w:bCs/>
+          <w:iCs/>
+          <w:sz w:val="28"/>
+          <w:szCs w:val="28"/>
+        </w:rPr>
+      </w:pPr>
+      <w:r>
+        <w:rPr>
+          <w:bCs/>
+          <w:iCs/>
+          <w:sz w:val="28"/>
+          <w:szCs w:val="28"/>
+        </w:rPr>
+        <w:t>Для додавання інформації в порожній файл в терміналі ви можете використовувати команду echo або printf, або можливо ви хочете відкрити текстовий редактор, такий як nano або vim, для редагування файлу. Ось декілька способів:</w:t>
+      </w:r>
+    </w:p>
+    <w:p>
+      <w:pPr>
+        <w:ind w:left="851" w:firstLine="589"/>
+        <w:jc w:val="both"/>
+        <w:rPr>
+          <w:bCs/>
+          <w:iCs/>
+          <w:sz w:val="28"/>
+          <w:szCs w:val="28"/>
+        </w:rPr>
+      </w:pPr>
+      <w:r>
+        <w:rPr>
+          <w:bCs/>
+          <w:iCs/>
+          <w:sz w:val="28"/>
+          <w:szCs w:val="28"/>
+        </w:rPr>
+        <w:t>echo "Ваш текст" &gt; файл.txt</w:t>
+      </w:r>
+    </w:p>
+    <w:p>
+      <w:pPr>
+        <w:ind w:left="851" w:firstLine="589"/>
+        <w:jc w:val="both"/>
+        <w:rPr>
+          <w:bCs/>
+          <w:iCs/>
+          <w:sz w:val="28"/>
+          <w:szCs w:val="28"/>
+        </w:rPr>
+      </w:pPr>
+      <w:r>
+        <w:rPr>
+          <w:bCs/>
+          <w:iCs/>
+          <w:sz w:val="28"/>
+          <w:szCs w:val="28"/>
+        </w:rPr>
+        <w:t>printf "Ваш текст\n" &gt; файл.txt</w:t>
+      </w:r>
+    </w:p>
+    <w:p>
+      <w:pPr>
+        <w:ind w:left="851" w:firstLine="589"/>
+        <w:jc w:val="both"/>
+        <w:rPr>
+          <w:bCs/>
+          <w:iCs/>
+          <w:sz w:val="28"/>
+          <w:szCs w:val="28"/>
+        </w:rPr>
+      </w:pPr>
+      <w:r>
+        <w:rPr>
+          <w:bCs/>
+          <w:iCs/>
+          <w:sz w:val="28"/>
+          <w:szCs w:val="28"/>
+        </w:rPr>
+        <w:t>nano файл.txt</w:t>
+      </w:r>
+    </w:p>
+    <w:p>
+      <w:pPr>
+        <w:ind w:left="851" w:firstLine="589"/>
+        <w:jc w:val="both"/>
+        <w:rPr>
+          <w:bCs/>
+          <w:iCs/>
+          <w:sz w:val="28"/>
+          <w:szCs w:val="28"/>
+        </w:rPr>
+      </w:pPr>
+      <w:r>
+        <w:rPr>
+          <w:bCs/>
+          <w:iCs/>
+          <w:sz w:val="28"/>
+          <w:szCs w:val="28"/>
+        </w:rPr>
+        <w:t>vim файл.txt</w:t>
+      </w:r>
+    </w:p>
+    <w:p>
+      <w:pPr>
+        <w:ind w:left="851" w:firstLine="589"/>
+        <w:jc w:val="both"/>
+        <w:rPr>
+          <w:bCs/>
+          <w:iCs/>
+          <w:sz w:val="28"/>
+          <w:szCs w:val="28"/>
+        </w:rPr>
+      </w:pPr>
+    </w:p>
+    <w:p>
+      <w:pPr>
+        <w:pStyle w:val="ac"/>
+        <w:numPr>
+          <w:ilvl w:val="0"/>
+          <w:numId w:val="6"/>
+        </w:numPr>
+        <w:rPr>
+          <w:bCs/>
+          <w:iCs/>
+          <w:sz w:val="28"/>
+          <w:szCs w:val="28"/>
+        </w:rPr>
+      </w:pPr>
+      <w:r>
+        <w:rPr>
+          <w:bCs/>
+          <w:iCs/>
+          <w:sz w:val="28"/>
+          <w:szCs w:val="28"/>
+        </w:rPr>
+        <w:t>Як скопіювати та видалити існуючий каталог? Чи буде відмінність в командах, якщо каталог буде не порожній при цьому</w:t>
+      </w:r>
+    </w:p>
+    <w:p>
+      <w:pPr>
+        <w:pStyle w:val="ac"/>
+        <w:ind w:left="900"/>
+        <w:jc w:val="both"/>
+        <w:rPr>
+          <w:bCs/>
+          <w:iCs/>
+          <w:sz w:val="28"/>
+          <w:szCs w:val="28"/>
+          <w:lang w:val="en-US"/>
+        </w:rPr>
+      </w:pPr>
+    </w:p>
+    <w:p>
+      <w:pPr>
+        <w:pStyle w:val="ac"/>
+        <w:ind w:left="900" w:firstLine="540"/>
+        <w:jc w:val="both"/>
+        <w:rPr>
+          <w:bCs/>
+          <w:iCs/>
+          <w:sz w:val="28"/>
+          <w:szCs w:val="28"/>
+        </w:rPr>
+      </w:pPr>
+      <w:r>
+        <w:rPr>
+          <w:bCs/>
+          <w:iCs/>
+          <w:sz w:val="28"/>
+          <w:szCs w:val="28"/>
+        </w:rPr>
+        <w:t xml:space="preserve">Для копіювання та видалення існуючого каталогу ви можете використовувати команди </w:t>
+      </w:r>
+      <w:r>
+        <w:rPr>
+          <w:bCs/>
+          <w:iCs/>
+          <w:sz w:val="28"/>
+          <w:szCs w:val="28"/>
+          <w:lang w:val="en-US"/>
+        </w:rPr>
+        <w:t>cp</w:t>
+      </w:r>
+      <w:r>
+        <w:rPr>
+          <w:bCs/>
+          <w:iCs/>
+          <w:sz w:val="28"/>
+          <w:szCs w:val="28"/>
+        </w:rPr>
+        <w:t xml:space="preserve"> та </w:t>
+      </w:r>
+      <w:r>
+        <w:rPr>
+          <w:bCs/>
+          <w:iCs/>
+          <w:sz w:val="28"/>
+          <w:szCs w:val="28"/>
+          <w:lang w:val="en-US"/>
+        </w:rPr>
+        <w:t>rm</w:t>
+      </w:r>
+      <w:r>
+        <w:rPr>
+          <w:bCs/>
+          <w:iCs/>
+          <w:sz w:val="28"/>
+          <w:szCs w:val="28"/>
+        </w:rPr>
+        <w:t xml:space="preserve"> в терміналі. Якщо каталог не порожній, для копіювання ви повинні використовувати опцію -</w:t>
+      </w:r>
+      <w:r>
+        <w:rPr>
+          <w:bCs/>
+          <w:iCs/>
+          <w:sz w:val="28"/>
+          <w:szCs w:val="28"/>
+          <w:lang w:val="en-US"/>
+        </w:rPr>
+        <w:t>r</w:t>
+      </w:r>
+      <w:r>
+        <w:rPr>
+          <w:bCs/>
+          <w:iCs/>
+          <w:sz w:val="28"/>
+          <w:szCs w:val="28"/>
+        </w:rPr>
+        <w:t xml:space="preserve"> або -</w:t>
+      </w:r>
+      <w:r>
+        <w:rPr>
+          <w:bCs/>
+          <w:iCs/>
+          <w:sz w:val="28"/>
+          <w:szCs w:val="28"/>
+          <w:lang w:val="en-US"/>
+        </w:rPr>
+        <w:t>R</w:t>
+      </w:r>
+      <w:r>
+        <w:rPr>
+          <w:bCs/>
+          <w:iCs/>
+          <w:sz w:val="28"/>
+          <w:szCs w:val="28"/>
+        </w:rPr>
+        <w:t xml:space="preserve"> для рекурсивного копіювання. Копіювання каталогу:</w:t>
+      </w:r>
+    </w:p>
+    <w:p>
+      <w:pPr>
+        <w:pStyle w:val="ac"/>
+        <w:ind w:left="900" w:firstLine="540"/>
+        <w:jc w:val="both"/>
+        <w:rPr>
+          <w:bCs/>
+          <w:iCs/>
+          <w:sz w:val="28"/>
+          <w:szCs w:val="28"/>
+        </w:rPr>
+      </w:pPr>
+      <w:r>
+        <w:rPr>
+          <w:bCs/>
+          <w:iCs/>
+          <w:sz w:val="28"/>
+          <w:szCs w:val="28"/>
+        </w:rPr>
+        <w:t>rm -r каталог/</w:t>
+      </w:r>
+    </w:p>
+    <w:p>
+      <w:pPr>
+        <w:pStyle w:val="ac"/>
+        <w:ind w:left="900" w:firstLine="540"/>
+        <w:jc w:val="both"/>
+        <w:rPr>
+          <w:bCs/>
+          <w:iCs/>
+          <w:sz w:val="28"/>
+          <w:szCs w:val="28"/>
+        </w:rPr>
+      </w:pPr>
+      <w:r>
+        <w:rPr>
+          <w:bCs/>
+          <w:iCs/>
+          <w:sz w:val="28"/>
+          <w:szCs w:val="28"/>
+        </w:rPr>
+        <w:t>rmdir каталог/</w:t>
+      </w:r>
+    </w:p>
+    <w:p>
+      <w:pPr>
+        <w:pStyle w:val="ac"/>
+        <w:ind w:left="900" w:firstLine="540"/>
+        <w:jc w:val="both"/>
+        <w:rPr>
+          <w:bCs/>
+          <w:iCs/>
+          <w:sz w:val="28"/>
+          <w:szCs w:val="28"/>
+        </w:rPr>
+      </w:pPr>
+      <w:r>
+        <w:rPr>
+          <w:bCs/>
+          <w:iCs/>
+          <w:sz w:val="28"/>
+          <w:szCs w:val="28"/>
+        </w:rPr>
+        <w:t>cp -r джерело/ призначення/</w:t>
+      </w:r>
+    </w:p>
+    <w:p>
+      <w:pPr>
+        <w:jc w:val="both"/>
+        <w:rPr>
+          <w:bCs/>
+          <w:iCs/>
+          <w:sz w:val="28"/>
+          <w:szCs w:val="28"/>
+          <w:lang w:val="en-US"/>
+        </w:rPr>
+      </w:pPr>
+    </w:p>
+    <w:p>
+      <w:pPr>
+        <w:pStyle w:val="ac"/>
+        <w:numPr>
+          <w:ilvl w:val="0"/>
+          <w:numId w:val="6"/>
+        </w:numPr>
+        <w:jc w:val="both"/>
+        <w:rPr>
+          <w:bCs/>
+          <w:iCs/>
+          <w:sz w:val="28"/>
+          <w:szCs w:val="28"/>
+        </w:rPr>
+      </w:pPr>
+      <w:r>
+        <w:rPr>
+          <w:bCs/>
+          <w:iCs/>
+          <w:sz w:val="28"/>
+          <w:szCs w:val="28"/>
+        </w:rPr>
+        <w:t>У якому з наведених нижче прикладів відбувається переміщення файлу? його перейменування? одночасно обидві дії?</w:t>
+      </w:r>
+    </w:p>
+    <w:p>
+      <w:pPr>
+        <w:pStyle w:val="ac"/>
+        <w:ind w:left="900"/>
+        <w:jc w:val="both"/>
+        <w:rPr>
+          <w:bCs/>
+          <w:iCs/>
+          <w:sz w:val="28"/>
+          <w:szCs w:val="28"/>
+          <w:lang w:val="en-US"/>
+        </w:rPr>
+      </w:pPr>
+      <w:r>
+        <w:rPr>
+          <w:bCs/>
+          <w:iCs/>
+          <w:sz w:val="28"/>
+          <w:szCs w:val="28"/>
+          <w:lang w:val="en-US"/>
+        </w:rPr>
+        <w:t xml:space="preserve">mv /work/tech/comp.png. /Desktop </w:t>
+      </w:r>
+    </w:p>
+    <w:p>
+      <w:pPr>
+        <w:pStyle w:val="ac"/>
+        <w:ind w:left="900"/>
+        <w:jc w:val="both"/>
+        <w:rPr>
+          <w:bCs/>
+          <w:iCs/>
+          <w:sz w:val="28"/>
+          <w:szCs w:val="28"/>
+          <w:lang w:val="en-US"/>
+        </w:rPr>
+      </w:pPr>
+      <w:r>
+        <w:rPr>
+          <w:bCs/>
+          <w:iCs/>
+          <w:sz w:val="28"/>
+          <w:szCs w:val="28"/>
+          <w:lang w:val="en-US"/>
+        </w:rPr>
+        <w:t xml:space="preserve">mv /work/tech/comp.png. /work/tech/my_car.png </w:t>
+      </w:r>
+    </w:p>
+    <w:p>
+      <w:pPr>
+        <w:pStyle w:val="ac"/>
+        <w:ind w:left="900"/>
+        <w:jc w:val="both"/>
+        <w:rPr>
+          <w:bCs/>
+          <w:iCs/>
+          <w:sz w:val="28"/>
+          <w:szCs w:val="28"/>
+          <w:lang w:val="en-US"/>
+        </w:rPr>
+      </w:pPr>
+      <w:r>
+        <w:rPr>
+          <w:bCs/>
+          <w:iCs/>
+          <w:sz w:val="28"/>
+          <w:szCs w:val="28"/>
+          <w:lang w:val="en-US"/>
+        </w:rPr>
+        <w:t>mv /work/tech/comp.png. /Desktop/computer.png</w:t>
+      </w:r>
+    </w:p>
+    <w:p>
+      <w:pPr>
+        <w:pStyle w:val="ac"/>
+        <w:ind w:left="900"/>
+        <w:jc w:val="both"/>
+        <w:rPr>
+          <w:bCs/>
+          <w:iCs/>
+          <w:sz w:val="28"/>
+          <w:szCs w:val="28"/>
+          <w:lang w:val="en-US"/>
+        </w:rPr>
+      </w:pPr>
+    </w:p>
+    <w:p>
+      <w:pPr>
+        <w:pStyle w:val="ac"/>
+        <w:ind w:left="900"/>
+        <w:jc w:val="both"/>
+        <w:rPr>
           <w:bCs/>
           <w:iCs/>
           <w:sz w:val="28"/>
@@ -5646,10 +6371,27 @@
           <w:lang w:val="uk-UA"/>
         </w:rPr>
       </w:pPr>
-    </w:p>
-    <w:p>
-      <w:pPr>
-        <w:jc w:val="both"/>
+      <w:r>
+        <w:rPr>
+          <w:bCs/>
+          <w:iCs/>
+          <w:sz w:val="28"/>
+          <w:szCs w:val="28"/>
+          <w:lang w:val="en-US"/>
+        </w:rPr>
+        <w:t xml:space="preserve">mv /work/tech/comp.png. /Desktop </w:t>
+      </w:r>
+      <w:r>
+        <w:rPr>
+          <w:bCs/>
+          <w:iCs/>
+          <w:sz w:val="28"/>
+          <w:szCs w:val="28"/>
+          <w:lang w:val="en-US"/>
+        </w:rPr>
+        <w:t xml:space="preserve">– </w:t>
+      </w:r>
+      <w:r>
         <w:rPr>
           <w:bCs/>
           <w:iCs/>
@@ -5657,8 +6399,14 @@
           <w:szCs w:val="28"/>
           <w:lang w:val="uk-UA"/>
         </w:rPr>
-      </w:pPr>
-      <w:r>
+        <w:t>переміщення файлу</w:t>
+      </w:r>
+    </w:p>
+    <w:p>
+      <w:pPr>
+        <w:pStyle w:val="ac"/>
+        <w:ind w:left="900"/>
+        <w:jc w:val="both"/>
         <w:rPr>
           <w:bCs/>
           <w:iCs/>
@@ -5666,8 +6414,449 @@
           <w:szCs w:val="28"/>
           <w:lang w:val="uk-UA"/>
         </w:rPr>
-        <w:t>---</w:t>
-      </w:r>
+      </w:pPr>
+      <w:r>
+        <w:rPr>
+          <w:bCs/>
+          <w:iCs/>
+          <w:sz w:val="28"/>
+          <w:szCs w:val="28"/>
+          <w:lang w:val="en-US"/>
+        </w:rPr>
+        <w:t>mv</w:t>
+      </w:r>
+      <w:r>
+        <w:rPr>
+          <w:bCs/>
+          <w:iCs/>
+          <w:sz w:val="28"/>
+          <w:szCs w:val="28"/>
+          <w:lang w:val="uk-UA"/>
+        </w:rPr>
+        <w:t xml:space="preserve"> /</w:t>
+      </w:r>
+      <w:r>
+        <w:rPr>
+          <w:bCs/>
+          <w:iCs/>
+          <w:sz w:val="28"/>
+          <w:szCs w:val="28"/>
+          <w:lang w:val="en-US"/>
+        </w:rPr>
+        <w:t>work</w:t>
+      </w:r>
+      <w:r>
+        <w:rPr>
+          <w:bCs/>
+          <w:iCs/>
+          <w:sz w:val="28"/>
+          <w:szCs w:val="28"/>
+          <w:lang w:val="uk-UA"/>
+        </w:rPr>
+        <w:t>/</w:t>
+      </w:r>
+      <w:r>
+        <w:rPr>
+          <w:bCs/>
+          <w:iCs/>
+          <w:sz w:val="28"/>
+          <w:szCs w:val="28"/>
+          <w:lang w:val="en-US"/>
+        </w:rPr>
+        <w:t>tech</w:t>
+      </w:r>
+      <w:r>
+        <w:rPr>
+          <w:bCs/>
+          <w:iCs/>
+          <w:sz w:val="28"/>
+          <w:szCs w:val="28"/>
+          <w:lang w:val="uk-UA"/>
+        </w:rPr>
+        <w:t>/</w:t>
+      </w:r>
+      <w:r>
+        <w:rPr>
+          <w:bCs/>
+          <w:iCs/>
+          <w:sz w:val="28"/>
+          <w:szCs w:val="28"/>
+          <w:lang w:val="en-US"/>
+        </w:rPr>
+        <w:t>comp</w:t>
+      </w:r>
+      <w:r>
+        <w:rPr>
+          <w:bCs/>
+          <w:iCs/>
+          <w:sz w:val="28"/>
+          <w:szCs w:val="28"/>
+          <w:lang w:val="uk-UA"/>
+        </w:rPr>
+        <w:t>.</w:t>
+      </w:r>
+      <w:r>
+        <w:rPr>
+          <w:bCs/>
+          <w:iCs/>
+          <w:sz w:val="28"/>
+          <w:szCs w:val="28"/>
+          <w:lang w:val="en-US"/>
+        </w:rPr>
+        <w:t>png</w:t>
+      </w:r>
+      <w:r>
+        <w:rPr>
+          <w:bCs/>
+          <w:iCs/>
+          <w:sz w:val="28"/>
+          <w:szCs w:val="28"/>
+          <w:lang w:val="uk-UA"/>
+        </w:rPr>
+        <w:t>. /</w:t>
+      </w:r>
+      <w:r>
+        <w:rPr>
+          <w:bCs/>
+          <w:iCs/>
+          <w:sz w:val="28"/>
+          <w:szCs w:val="28"/>
+          <w:lang w:val="en-US"/>
+        </w:rPr>
+        <w:t>work</w:t>
+      </w:r>
+      <w:r>
+        <w:rPr>
+          <w:bCs/>
+          <w:iCs/>
+          <w:sz w:val="28"/>
+          <w:szCs w:val="28"/>
+          <w:lang w:val="uk-UA"/>
+        </w:rPr>
+        <w:t>/</w:t>
+      </w:r>
+      <w:r>
+        <w:rPr>
+          <w:bCs/>
+          <w:iCs/>
+          <w:sz w:val="28"/>
+          <w:szCs w:val="28"/>
+          <w:lang w:val="en-US"/>
+        </w:rPr>
+        <w:t>tech</w:t>
+      </w:r>
+      <w:r>
+        <w:rPr>
+          <w:bCs/>
+          <w:iCs/>
+          <w:sz w:val="28"/>
+          <w:szCs w:val="28"/>
+          <w:lang w:val="uk-UA"/>
+        </w:rPr>
+        <w:t>/</w:t>
+      </w:r>
+      <w:r>
+        <w:rPr>
+          <w:bCs/>
+          <w:iCs/>
+          <w:sz w:val="28"/>
+          <w:szCs w:val="28"/>
+          <w:lang w:val="en-US"/>
+        </w:rPr>
+        <w:t>my</w:t>
+      </w:r>
+      <w:r>
+        <w:rPr>
+          <w:bCs/>
+          <w:iCs/>
+          <w:sz w:val="28"/>
+          <w:szCs w:val="28"/>
+          <w:lang w:val="uk-UA"/>
+        </w:rPr>
+        <w:t>_</w:t>
+      </w:r>
+      <w:r>
+        <w:rPr>
+          <w:bCs/>
+          <w:iCs/>
+          <w:sz w:val="28"/>
+          <w:szCs w:val="28"/>
+          <w:lang w:val="en-US"/>
+        </w:rPr>
+        <w:t>car</w:t>
+      </w:r>
+      <w:r>
+        <w:rPr>
+          <w:bCs/>
+          <w:iCs/>
+          <w:sz w:val="28"/>
+          <w:szCs w:val="28"/>
+          <w:lang w:val="uk-UA"/>
+        </w:rPr>
+        <w:t>.</w:t>
+      </w:r>
+      <w:r>
+        <w:rPr>
+          <w:bCs/>
+          <w:iCs/>
+          <w:sz w:val="28"/>
+          <w:szCs w:val="28"/>
+          <w:lang w:val="en-US"/>
+        </w:rPr>
+        <w:t>png</w:t>
+      </w:r>
+      <w:r>
+        <w:rPr>
+          <w:bCs/>
+          <w:iCs/>
+          <w:sz w:val="28"/>
+          <w:szCs w:val="28"/>
+          <w:lang w:val="uk-UA"/>
+        </w:rPr>
+        <w:t xml:space="preserve"> </w:t>
+      </w:r>
+      <w:r>
+        <w:rPr>
+          <w:bCs/>
+          <w:iCs/>
+          <w:sz w:val="28"/>
+          <w:szCs w:val="28"/>
+          <w:lang w:val="uk-UA"/>
+        </w:rPr>
+        <w:t>– перейменування файлу</w:t>
+      </w:r>
+    </w:p>
+    <w:p>
+      <w:pPr>
+        <w:pStyle w:val="ac"/>
+        <w:ind w:left="900"/>
+        <w:jc w:val="both"/>
+        <w:rPr>
+          <w:bCs/>
+          <w:iCs/>
+          <w:sz w:val="28"/>
+          <w:szCs w:val="28"/>
+          <w:lang w:val="uk-UA"/>
+        </w:rPr>
+      </w:pPr>
+      <w:r>
+        <w:rPr>
+          <w:bCs/>
+          <w:iCs/>
+          <w:sz w:val="28"/>
+          <w:szCs w:val="28"/>
+          <w:lang w:val="en-US"/>
+        </w:rPr>
+        <w:t>mv</w:t>
+      </w:r>
+      <w:r>
+        <w:rPr>
+          <w:bCs/>
+          <w:iCs/>
+          <w:sz w:val="28"/>
+          <w:szCs w:val="28"/>
+          <w:lang w:val="uk-UA"/>
+        </w:rPr>
+        <w:t xml:space="preserve"> /</w:t>
+      </w:r>
+      <w:r>
+        <w:rPr>
+          <w:bCs/>
+          <w:iCs/>
+          <w:sz w:val="28"/>
+          <w:szCs w:val="28"/>
+          <w:lang w:val="en-US"/>
+        </w:rPr>
+        <w:t>work</w:t>
+      </w:r>
+      <w:r>
+        <w:rPr>
+          <w:bCs/>
+          <w:iCs/>
+          <w:sz w:val="28"/>
+          <w:szCs w:val="28"/>
+          <w:lang w:val="uk-UA"/>
+        </w:rPr>
+        <w:t>/</w:t>
+      </w:r>
+      <w:r>
+        <w:rPr>
+          <w:bCs/>
+          <w:iCs/>
+          <w:sz w:val="28"/>
+          <w:szCs w:val="28"/>
+          <w:lang w:val="en-US"/>
+        </w:rPr>
+        <w:t>tech</w:t>
+      </w:r>
+      <w:r>
+        <w:rPr>
+          <w:bCs/>
+          <w:iCs/>
+          <w:sz w:val="28"/>
+          <w:szCs w:val="28"/>
+          <w:lang w:val="uk-UA"/>
+        </w:rPr>
+        <w:t>/</w:t>
+      </w:r>
+      <w:r>
+        <w:rPr>
+          <w:bCs/>
+          <w:iCs/>
+          <w:sz w:val="28"/>
+          <w:szCs w:val="28"/>
+          <w:lang w:val="en-US"/>
+        </w:rPr>
+        <w:t>comp</w:t>
+      </w:r>
+      <w:r>
+        <w:rPr>
+          <w:bCs/>
+          <w:iCs/>
+          <w:sz w:val="28"/>
+          <w:szCs w:val="28"/>
+          <w:lang w:val="uk-UA"/>
+        </w:rPr>
+        <w:t>.</w:t>
+      </w:r>
+      <w:r>
+        <w:rPr>
+          <w:bCs/>
+          <w:iCs/>
+          <w:sz w:val="28"/>
+          <w:szCs w:val="28"/>
+          <w:lang w:val="en-US"/>
+        </w:rPr>
+        <w:t>png</w:t>
+      </w:r>
+      <w:r>
+        <w:rPr>
+          <w:bCs/>
+          <w:iCs/>
+          <w:sz w:val="28"/>
+          <w:szCs w:val="28"/>
+          <w:lang w:val="uk-UA"/>
+        </w:rPr>
+        <w:t>. /</w:t>
+      </w:r>
+      <w:r>
+        <w:rPr>
+          <w:bCs/>
+          <w:iCs/>
+          <w:sz w:val="28"/>
+          <w:szCs w:val="28"/>
+          <w:lang w:val="en-US"/>
+        </w:rPr>
+        <w:t>Desktop</w:t>
+      </w:r>
+      <w:r>
+        <w:rPr>
+          <w:bCs/>
+          <w:iCs/>
+          <w:sz w:val="28"/>
+          <w:szCs w:val="28"/>
+          <w:lang w:val="uk-UA"/>
+        </w:rPr>
+        <w:t>/</w:t>
+      </w:r>
+      <w:r>
+        <w:rPr>
+          <w:bCs/>
+          <w:iCs/>
+          <w:sz w:val="28"/>
+          <w:szCs w:val="28"/>
+          <w:lang w:val="en-US"/>
+        </w:rPr>
+        <w:t>computer</w:t>
+      </w:r>
+      <w:r>
+        <w:rPr>
+          <w:bCs/>
+          <w:iCs/>
+          <w:sz w:val="28"/>
+          <w:szCs w:val="28"/>
+          <w:lang w:val="uk-UA"/>
+        </w:rPr>
+        <w:t>.</w:t>
+      </w:r>
+      <w:r>
+        <w:rPr>
+          <w:bCs/>
+          <w:iCs/>
+          <w:sz w:val="28"/>
+          <w:szCs w:val="28"/>
+          <w:lang w:val="en-US"/>
+        </w:rPr>
+        <w:t>png</w:t>
+      </w:r>
+      <w:r>
+        <w:rPr>
+          <w:bCs/>
+          <w:iCs/>
+          <w:sz w:val="28"/>
+          <w:szCs w:val="28"/>
+          <w:lang w:val="uk-UA"/>
+        </w:rPr>
+        <w:t xml:space="preserve"> – </w:t>
+      </w:r>
+      <w:r>
+        <w:rPr>
+          <w:bCs/>
+          <w:iCs/>
+          <w:sz w:val="28"/>
+          <w:szCs w:val="28"/>
+          <w:lang w:val="uk-UA"/>
+        </w:rPr>
+        <w:t>одночасн</w:t>
+      </w:r>
+      <w:r>
+        <w:rPr>
+          <w:bCs/>
+          <w:iCs/>
+          <w:sz w:val="28"/>
+          <w:szCs w:val="28"/>
+          <w:lang w:val="uk-UA"/>
+        </w:rPr>
+        <w:t>е</w:t>
+      </w:r>
+      <w:r>
+        <w:rPr>
+          <w:bCs/>
+          <w:iCs/>
+          <w:sz w:val="28"/>
+          <w:szCs w:val="28"/>
+          <w:lang w:val="uk-UA"/>
+        </w:rPr>
+        <w:t xml:space="preserve"> переміщення та перейменування файлу.</w:t>
+      </w:r>
+    </w:p>
+    <w:p>
+      <w:pPr>
+        <w:pStyle w:val="ac"/>
+        <w:ind w:left="900"/>
+        <w:jc w:val="both"/>
+        <w:rPr>
+          <w:bCs/>
+          <w:iCs/>
+          <w:sz w:val="28"/>
+          <w:szCs w:val="28"/>
+          <w:lang w:val="uk-UA"/>
+        </w:rPr>
+      </w:pPr>
+    </w:p>
+    <w:p>
+      <w:pPr>
+        <w:pStyle w:val="ac"/>
+        <w:ind w:left="900"/>
+        <w:jc w:val="both"/>
+        <w:rPr>
+          <w:bCs/>
+          <w:iCs/>
+          <w:sz w:val="28"/>
+          <w:szCs w:val="28"/>
+          <w:lang w:val="uk-UA"/>
+        </w:rPr>
+      </w:pPr>
     </w:p>
     <w:p>
       <w:pPr>
@@ -5693,11 +6882,53 @@
       <w:r>
         <w:rPr>
           <w:b/>
+          <w:i/>
+          <w:sz w:val="28"/>
+          <w:szCs w:val="28"/>
+        </w:rPr>
+        <w:lastRenderedPageBreak/>
+        <w:t>Готував матеріал студент</w:t>
+      </w:r>
+      <w:r>
+        <w:rPr>
+          <w:b/>
+          <w:i/>
+          <w:sz w:val="28"/>
+          <w:szCs w:val="28"/>
+          <w:lang w:val="uk-UA"/>
+        </w:rPr>
+        <w:t xml:space="preserve"> Дзизиль Д.Є.</w:t>
+      </w:r>
+    </w:p>
+    <w:p>
+      <w:pPr>
+        <w:jc w:val="both"/>
+        <w:rPr>
+          <w:b/>
+          <w:color w:val="000000"/>
+          <w:sz w:val="28"/>
+          <w:szCs w:val="28"/>
+          <w:lang w:val="uk-UA"/>
+        </w:rPr>
+      </w:pPr>
+      <w:r>
+        <w:rPr>
+          <w:b/>
           <w:color w:val="000000"/>
           <w:sz w:val="28"/>
           <w:szCs w:val="28"/>
         </w:rPr>
         <w:t>Висновки</w:t>
+      </w:r>
+      <w:r>
+        <w:rPr>
+          <w:b/>
+          <w:color w:val="000000"/>
+          <w:sz w:val="28"/>
+          <w:szCs w:val="28"/>
+          <w:lang w:val="uk-UA"/>
+        </w:rPr>
+        <w:t>:</w:t>
       </w:r>
     </w:p>
     <w:p>
@@ -5722,23 +6953,75 @@
           <w:i/>
           <w:sz w:val="28"/>
           <w:szCs w:val="28"/>
+          <w:lang w:val="en-US"/>
+        </w:rPr>
+      </w:pPr>
+      <w:r>
+        <w:rPr>
+          <w:bCs/>
+          <w:i/>
+          <w:sz w:val="28"/>
+          <w:szCs w:val="28"/>
+          <w:lang w:val="en-US"/>
+        </w:rPr>
+        <w:t>Отрима</w:t>
+      </w:r>
+      <w:r>
+        <w:rPr>
+          <w:bCs/>
+          <w:i/>
+          <w:sz w:val="28"/>
+          <w:szCs w:val="28"/>
           <w:lang w:val="uk-UA"/>
         </w:rPr>
-      </w:pPr>
+        <w:t>ли</w:t>
+      </w:r>
       <w:r>
         <w:rPr>
           <w:bCs/>
           <w:i/>
           <w:sz w:val="28"/>
           <w:szCs w:val="28"/>
+          <w:lang w:val="en-US"/>
+        </w:rPr>
+        <w:t xml:space="preserve"> знання роботи з командною оболонкою Bash. Ознайом</w:t>
+      </w:r>
+      <w:r>
+        <w:rPr>
+          <w:bCs/>
+          <w:i/>
+          <w:sz w:val="28"/>
+          <w:szCs w:val="28"/>
           <w:lang w:val="uk-UA"/>
         </w:rPr>
-        <w:t>---</w:t>
+        <w:t>илися</w:t>
+      </w:r>
+      <w:r>
+        <w:rPr>
+          <w:bCs/>
+          <w:i/>
+          <w:sz w:val="28"/>
+          <w:szCs w:val="28"/>
+          <w:lang w:val="en-US"/>
+        </w:rPr>
+        <w:t xml:space="preserve"> з основними команда</w:t>
+      </w:r>
+      <w:bookmarkStart w:id="1" w:name="_GoBack"/>
+      <w:bookmarkEnd w:id="1"/>
+      <w:r>
+        <w:rPr>
+          <w:bCs/>
+          <w:i/>
+          <w:sz w:val="28"/>
+          <w:szCs w:val="28"/>
+          <w:lang w:val="en-US"/>
+        </w:rPr>
+        <w:t>ми для навігації та керування файлами та каталогами</w:t>
       </w:r>
     </w:p>
     <w:sectPr>
-      <w:headerReference w:type="default" r:id="rId18"/>
-      <w:footerReference w:type="default" r:id="rId19"/>
+      <w:headerReference w:type="default" r:id="rId17"/>
+      <w:footerReference w:type="default" r:id="rId18"/>
       <w:pgSz w:w="11906" w:h="16838"/>
       <w:pgMar w:top="719" w:right="566" w:bottom="719" w:left="900" w:header="708" w:footer="708" w:gutter="0"/>
       <w:pgNumType w:start="0"/>
@@ -5750,7 +7033,7 @@
 </file>
 
 <file path=word/endnotes.xml><?xml version="1.0" encoding="utf-8"?>
-<w:endnotes xmlns:wpc="http://schemas.microsoft.com/office/word/2010/wordprocessingCanvas" xmlns:cx="http://schemas.microsoft.com/office/drawing/2014/chartex" xmlns:cx1="http://schemas.microsoft.com/office/drawing/2015/9/8/chartex" xmlns:cx2="http://schemas.microsoft.com/office/drawing/2015/10/21/chartex" xmlns:cx3="http://schemas.microsoft.com/office/drawing/2016/5/9/chartex" xmlns:cx4="http://schemas.microsoft.com/office/drawing/2016/5/10/chartex" xmlns:cx5="http://schemas.microsoft.com/office/drawing/2016/5/11/chartex" xmlns:cx6="http://schemas.microsoft.com/office/drawing/2016/5/12/chartex" xmlns:cx7="http://schemas.microsoft.com/office/drawing/2016/5/13/chartex" xmlns:cx8="http://schemas.microsoft.com/office/drawing/2016/5/14/chartex" xmlns:mc="http://schemas.openxmlformats.org/markup-compatibility/2006" xmlns:aink="http://schemas.microsoft.com/office/drawing/2016/ink" xmlns:am3d="http://schemas.microsoft.com/office/drawing/2017/model3d" xmlns:o="urn:schemas-microsoft-com:office:office" xmlns:oel="http://schemas.microsoft.com/office/2019/extlst" xmlns:r="http://schemas.openxmlformats.org/officeDocument/2006/relationships" xmlns:m="http://schemas.openxmlformats.org/officeDocument/2006/math" xmlns:v="urn:schemas-microsoft-com:vml" xmlns:wp14="http://schemas.microsoft.com/office/word/2010/wordprocessingDrawing" xmlns:wp="http://schemas.openxmlformats.org/drawingml/2006/wordprocessingDrawing" xmlns:w10="urn:schemas-microsoft-com:office:word" xmlns:w="http://schemas.openxmlformats.org/wordprocessingml/2006/main" xmlns:w14="http://schemas.microsoft.com/office/word/2010/wordml" xmlns:w15="http://schemas.microsoft.com/office/word/2012/wordml" xmlns:w16cex="http://schemas.microsoft.com/office/word/2018/wordml/cex" xmlns:w16cid="http://schemas.microsoft.com/office/word/2016/wordml/cid" xmlns:w16="http://schemas.microsoft.com/office/word/2018/wordml" xmlns:w16sdtdh="http://schemas.microsoft.com/office/word/2020/wordml/sdtdatahash" xmlns:w16se="http://schemas.microsoft.com/office/word/2015/wordml/symex" xmlns:wpg="http://schemas.microsoft.com/office/word/2010/wordprocessingGroup" xmlns:wpi="http://schemas.microsoft.com/office/word/2010/wordprocessingInk" xmlns:wne="http://schemas.microsoft.com/office/word/2006/wordml" xmlns:wps="http://schemas.microsoft.com/office/word/2010/wordprocessingShape" mc:Ignorable="w14 w15 w16se w16cid w16 w16cex w16sdtdh wp14">
+<w:endnotes xmlns:wpc="http://schemas.microsoft.com/office/word/2010/wordprocessingCanvas" xmlns:mc="http://schemas.openxmlformats.org/markup-compatibility/2006" xmlns:o="urn:schemas-microsoft-com:office:office" xmlns:r="http://schemas.openxmlformats.org/officeDocument/2006/relationships" xmlns:m="http://schemas.openxmlformats.org/officeDocument/2006/math" xmlns:v="urn:schemas-microsoft-com:vml" xmlns:wp14="http://schemas.microsoft.com/office/word/2010/wordprocessingDrawing" xmlns:wp="http://schemas.openxmlformats.org/drawingml/2006/wordprocessingDrawing" xmlns:w10="urn:schemas-microsoft-com:office:word" xmlns:w="http://schemas.openxmlformats.org/wordprocessingml/2006/main" xmlns:w14="http://schemas.microsoft.com/office/word/2010/wordml" xmlns:w15="http://schemas.microsoft.com/office/word/2012/wordml" xmlns:wpg="http://schemas.microsoft.com/office/word/2010/wordprocessingGroup" xmlns:wpi="http://schemas.microsoft.com/office/word/2010/wordprocessingInk" xmlns:wne="http://schemas.microsoft.com/office/word/2006/wordml" xmlns:wps="http://schemas.microsoft.com/office/word/2010/wordprocessingShape" mc:Ignorable="w14 w15 wp14">
   <w:endnote w:type="separator" w:id="-1">
     <w:p>
       <w:r>
@@ -5769,7 +7052,7 @@
 </file>
 
 <file path=word/footer1.xml><?xml version="1.0" encoding="utf-8"?>
-<w:ftr xmlns:wpc="http://schemas.microsoft.com/office/word/2010/wordprocessingCanvas" xmlns:cx="http://schemas.microsoft.com/office/drawing/2014/chartex" xmlns:cx1="http://schemas.microsoft.com/office/drawing/2015/9/8/chartex" xmlns:cx2="http://schemas.microsoft.com/office/drawing/2015/10/21/chartex" xmlns:cx3="http://schemas.microsoft.com/office/drawing/2016/5/9/chartex" xmlns:cx4="http://schemas.microsoft.com/office/drawing/2016/5/10/chartex" xmlns:cx5="http://schemas.microsoft.com/office/drawing/2016/5/11/chartex" xmlns:cx6="http://schemas.microsoft.com/office/drawing/2016/5/12/chartex" xmlns:cx7="http://schemas.microsoft.com/office/drawing/2016/5/13/chartex" xmlns:cx8="http://schemas.microsoft.com/office/drawing/2016/5/14/chartex" xmlns:mc="http://schemas.openxmlformats.org/markup-compatibility/2006" xmlns:aink="http://schemas.microsoft.com/office/drawing/2016/ink" xmlns:am3d="http://schemas.microsoft.com/office/drawing/2017/model3d" xmlns:o="urn:schemas-microsoft-com:office:office" xmlns:oel="http://schemas.microsoft.com/office/2019/extlst" xmlns:r="http://schemas.openxmlformats.org/officeDocument/2006/relationships" xmlns:m="http://schemas.openxmlformats.org/officeDocument/2006/math" xmlns:v="urn:schemas-microsoft-com:vml" xmlns:wp14="http://schemas.microsoft.com/office/word/2010/wordprocessingDrawing" xmlns:wp="http://schemas.openxmlformats.org/drawingml/2006/wordprocessingDrawing" xmlns:w10="urn:schemas-microsoft-com:office:word" xmlns:w="http://schemas.openxmlformats.org/wordprocessingml/2006/main" xmlns:w14="http://schemas.microsoft.com/office/word/2010/wordml" xmlns:w15="http://schemas.microsoft.com/office/word/2012/wordml" xmlns:w16cex="http://schemas.microsoft.com/office/word/2018/wordml/cex" xmlns:w16cid="http://schemas.microsoft.com/office/word/2016/wordml/cid" xmlns:w16="http://schemas.microsoft.com/office/word/2018/wordml" xmlns:w16sdtdh="http://schemas.microsoft.com/office/word/2020/wordml/sdtdatahash" xmlns:w16se="http://schemas.microsoft.com/office/word/2015/wordml/symex" xmlns:wpg="http://schemas.microsoft.com/office/word/2010/wordprocessingGroup" xmlns:wpi="http://schemas.microsoft.com/office/word/2010/wordprocessingInk" xmlns:wne="http://schemas.microsoft.com/office/word/2006/wordml" xmlns:wps="http://schemas.microsoft.com/office/word/2010/wordprocessingShape" mc:Ignorable="w14 w15 w16se w16cid w16 w16cex w16sdtdh wp14">
+<w:ftr xmlns:wpc="http://schemas.microsoft.com/office/word/2010/wordprocessingCanvas" xmlns:mc="http://schemas.openxmlformats.org/markup-compatibility/2006" xmlns:o="urn:schemas-microsoft-com:office:office" xmlns:r="http://schemas.openxmlformats.org/officeDocument/2006/relationships" xmlns:m="http://schemas.openxmlformats.org/officeDocument/2006/math" xmlns:v="urn:schemas-microsoft-com:vml" xmlns:wp14="http://schemas.microsoft.com/office/word/2010/wordprocessingDrawing" xmlns:wp="http://schemas.openxmlformats.org/drawingml/2006/wordprocessingDrawing" xmlns:w10="urn:schemas-microsoft-com:office:word" xmlns:w="http://schemas.openxmlformats.org/wordprocessingml/2006/main" xmlns:w14="http://schemas.microsoft.com/office/word/2010/wordml" xmlns:w15="http://schemas.microsoft.com/office/word/2012/wordml" xmlns:wpg="http://schemas.microsoft.com/office/word/2010/wordprocessingGroup" xmlns:wpi="http://schemas.microsoft.com/office/word/2010/wordprocessingInk" xmlns:wne="http://schemas.microsoft.com/office/word/2006/wordml" xmlns:wps="http://schemas.microsoft.com/office/word/2010/wordprocessingShape" mc:Ignorable="w14 w15 wp14">
   <w:p>
     <w:pPr>
       <w:pBdr>
@@ -5811,7 +7094,7 @@
         <w:noProof/>
         <w:color w:val="000000"/>
       </w:rPr>
-      <w:t>1</w:t>
+      <w:t>8</w:t>
     </w:r>
     <w:r>
       <w:rPr>
@@ -5824,7 +7107,7 @@
 </file>
 
 <file path=word/footnotes.xml><?xml version="1.0" encoding="utf-8"?>
-<w:footnotes xmlns:wpc="http://schemas.microsoft.com/office/word/2010/wordprocessingCanvas" xmlns:cx="http://schemas.microsoft.com/office/drawing/2014/chartex" xmlns:cx1="http://schemas.microsoft.com/office/drawing/2015/9/8/chartex" xmlns:cx2="http://schemas.microsoft.com/office/drawing/2015/10/21/chartex" xmlns:cx3="http://schemas.microsoft.com/office/drawing/2016/5/9/chartex" xmlns:cx4="http://schemas.microsoft.com/office/drawing/2016/5/10/chartex" xmlns:cx5="http://schemas.microsoft.com/office/drawing/2016/5/11/chartex" xmlns:cx6="http://schemas.microsoft.com/office/drawing/2016/5/12/chartex" xmlns:cx7="http://schemas.microsoft.com/office/drawing/2016/5/13/chartex" xmlns:cx8="http://schemas.microsoft.com/office/drawing/2016/5/14/chartex" xmlns:mc="http://schemas.openxmlformats.org/markup-compatibility/2006" xmlns:aink="http://schemas.microsoft.com/office/drawing/2016/ink" xmlns:am3d="http://schemas.microsoft.com/office/drawing/2017/model3d" xmlns:o="urn:schemas-microsoft-com:office:office" xmlns:oel="http://schemas.microsoft.com/office/2019/extlst" xmlns:r="http://schemas.openxmlformats.org/officeDocument/2006/relationships" xmlns:m="http://schemas.openxmlformats.org/officeDocument/2006/math" xmlns:v="urn:schemas-microsoft-com:vml" xmlns:wp14="http://schemas.microsoft.com/office/word/2010/wordprocessingDrawing" xmlns:wp="http://schemas.openxmlformats.org/drawingml/2006/wordprocessingDrawing" xmlns:w10="urn:schemas-microsoft-com:office:word" xmlns:w="http://schemas.openxmlformats.org/wordprocessingml/2006/main" xmlns:w14="http://schemas.microsoft.com/office/word/2010/wordml" xmlns:w15="http://schemas.microsoft.com/office/word/2012/wordml" xmlns:w16cex="http://schemas.microsoft.com/office/word/2018/wordml/cex" xmlns:w16cid="http://schemas.microsoft.com/office/word/2016/wordml/cid" xmlns:w16="http://schemas.microsoft.com/office/word/2018/wordml" xmlns:w16sdtdh="http://schemas.microsoft.com/office/word/2020/wordml/sdtdatahash" xmlns:w16se="http://schemas.microsoft.com/office/word/2015/wordml/symex" xmlns:wpg="http://schemas.microsoft.com/office/word/2010/wordprocessingGroup" xmlns:wpi="http://schemas.microsoft.com/office/word/2010/wordprocessingInk" xmlns:wne="http://schemas.microsoft.com/office/word/2006/wordml" xmlns:wps="http://schemas.microsoft.com/office/word/2010/wordprocessingShape" mc:Ignorable="w14 w15 w16se w16cid w16 w16cex w16sdtdh wp14">
+<w:footnotes xmlns:wpc="http://schemas.microsoft.com/office/word/2010/wordprocessingCanvas" xmlns:mc="http://schemas.openxmlformats.org/markup-compatibility/2006" xmlns:o="urn:schemas-microsoft-com:office:office" xmlns:r="http://schemas.openxmlformats.org/officeDocument/2006/relationships" xmlns:m="http://schemas.openxmlformats.org/officeDocument/2006/math" xmlns:v="urn:schemas-microsoft-com:vml" xmlns:wp14="http://schemas.microsoft.com/office/word/2010/wordprocessingDrawing" xmlns:wp="http://schemas.openxmlformats.org/drawingml/2006/wordprocessingDrawing" xmlns:w10="urn:schemas-microsoft-com:office:word" xmlns:w="http://schemas.openxmlformats.org/wordprocessingml/2006/main" xmlns:w14="http://schemas.microsoft.com/office/word/2010/wordml" xmlns:w15="http://schemas.microsoft.com/office/word/2012/wordml" xmlns:wpg="http://schemas.microsoft.com/office/word/2010/wordprocessingGroup" xmlns:wpi="http://schemas.microsoft.com/office/word/2010/wordprocessingInk" xmlns:wne="http://schemas.microsoft.com/office/word/2006/wordml" xmlns:wps="http://schemas.microsoft.com/office/word/2010/wordprocessingShape" mc:Ignorable="w14 w15 wp14">
   <w:footnote w:type="separator" w:id="-1">
     <w:p>
       <w:r>
@@ -5843,7 +7126,7 @@
 </file>
 
 <file path=word/header1.xml><?xml version="1.0" encoding="utf-8"?>
-<w:hdr xmlns:wpc="http://schemas.microsoft.com/office/word/2010/wordprocessingCanvas" xmlns:cx="http://schemas.microsoft.com/office/drawing/2014/chartex" xmlns:cx1="http://schemas.microsoft.com/office/drawing/2015/9/8/chartex" xmlns:cx2="http://schemas.microsoft.com/office/drawing/2015/10/21/chartex" xmlns:cx3="http://schemas.microsoft.com/office/drawing/2016/5/9/chartex" xmlns:cx4="http://schemas.microsoft.com/office/drawing/2016/5/10/chartex" xmlns:cx5="http://schemas.microsoft.com/office/drawing/2016/5/11/chartex" xmlns:cx6="http://schemas.microsoft.com/office/drawing/2016/5/12/chartex" xmlns:cx7="http://schemas.microsoft.com/office/drawing/2016/5/13/chartex" xmlns:cx8="http://schemas.microsoft.com/office/drawing/2016/5/14/chartex" xmlns:mc="http://schemas.openxmlformats.org/markup-compatibility/2006" xmlns:aink="http://schemas.microsoft.com/office/drawing/2016/ink" xmlns:am3d="http://schemas.microsoft.com/office/drawing/2017/model3d" xmlns:o="urn:schemas-microsoft-com:office:office" xmlns:oel="http://schemas.microsoft.com/office/2019/extlst" xmlns:r="http://schemas.openxmlformats.org/officeDocument/2006/relationships" xmlns:m="http://schemas.openxmlformats.org/officeDocument/2006/math" xmlns:v="urn:schemas-microsoft-com:vml" xmlns:wp14="http://schemas.microsoft.com/office/word/2010/wordprocessingDrawing" xmlns:wp="http://schemas.openxmlformats.org/drawingml/2006/wordprocessingDrawing" xmlns:w10="urn:schemas-microsoft-com:office:word" xmlns:w="http://schemas.openxmlformats.org/wordprocessingml/2006/main" xmlns:w14="http://schemas.microsoft.com/office/word/2010/wordml" xmlns:w15="http://schemas.microsoft.com/office/word/2012/wordml" xmlns:w16cex="http://schemas.microsoft.com/office/word/2018/wordml/cex" xmlns:w16cid="http://schemas.microsoft.com/office/word/2016/wordml/cid" xmlns:w16="http://schemas.microsoft.com/office/word/2018/wordml" xmlns:w16sdtdh="http://schemas.microsoft.com/office/word/2020/wordml/sdtdatahash" xmlns:w16se="http://schemas.microsoft.com/office/word/2015/wordml/symex" xmlns:wpg="http://schemas.microsoft.com/office/word/2010/wordprocessingGroup" xmlns:wpi="http://schemas.microsoft.com/office/word/2010/wordprocessingInk" xmlns:wne="http://schemas.microsoft.com/office/word/2006/wordml" xmlns:wps="http://schemas.microsoft.com/office/word/2010/wordprocessingShape" mc:Ignorable="w14 w15 w16se w16cid w16 w16cex w16sdtdh wp14">
+<w:hdr xmlns:wpc="http://schemas.microsoft.com/office/word/2010/wordprocessingCanvas" xmlns:mc="http://schemas.openxmlformats.org/markup-compatibility/2006" xmlns:o="urn:schemas-microsoft-com:office:office" xmlns:r="http://schemas.openxmlformats.org/officeDocument/2006/relationships" xmlns:m="http://schemas.openxmlformats.org/officeDocument/2006/math" xmlns:v="urn:schemas-microsoft-com:vml" xmlns:wp14="http://schemas.microsoft.com/office/word/2010/wordprocessingDrawing" xmlns:wp="http://schemas.openxmlformats.org/drawingml/2006/wordprocessingDrawing" xmlns:w10="urn:schemas-microsoft-com:office:word" xmlns:w="http://schemas.openxmlformats.org/wordprocessingml/2006/main" xmlns:w14="http://schemas.microsoft.com/office/word/2010/wordml" xmlns:w15="http://schemas.microsoft.com/office/word/2012/wordml" xmlns:wpg="http://schemas.microsoft.com/office/word/2010/wordprocessingGroup" xmlns:wpi="http://schemas.microsoft.com/office/word/2010/wordprocessingInk" xmlns:wne="http://schemas.microsoft.com/office/word/2006/wordml" xmlns:wps="http://schemas.microsoft.com/office/word/2010/wordprocessingShape" mc:Ignorable="w14 w15 wp14">
   <w:p>
     <w:pPr>
       <w:pBdr>
@@ -5909,7 +7192,7 @@
 </file>
 
 <file path=word/numbering.xml><?xml version="1.0" encoding="utf-8"?>
-<w:numbering xmlns:wpc="http://schemas.microsoft.com/office/word/2010/wordprocessingCanvas" xmlns:cx="http://schemas.microsoft.com/office/drawing/2014/chartex" xmlns:cx1="http://schemas.microsoft.com/office/drawing/2015/9/8/chartex" xmlns:cx2="http://schemas.microsoft.com/office/drawing/2015/10/21/chartex" xmlns:cx3="http://schemas.microsoft.com/office/drawing/2016/5/9/chartex" xmlns:cx4="http://schemas.microsoft.com/office/drawing/2016/5/10/chartex" xmlns:cx5="http://schemas.microsoft.com/office/drawing/2016/5/11/chartex" xmlns:cx6="http://schemas.microsoft.com/office/drawing/2016/5/12/chartex" xmlns:cx7="http://schemas.microsoft.com/office/drawing/2016/5/13/chartex" xmlns:cx8="http://schemas.microsoft.com/office/drawing/2016/5/14/chartex" xmlns:mc="http://schemas.openxmlformats.org/markup-compatibility/2006" xmlns:aink="http://schemas.microsoft.com/office/drawing/2016/ink" xmlns:am3d="http://schemas.microsoft.com/office/drawing/2017/model3d" xmlns:o="urn:schemas-microsoft-com:office:office" xmlns:oel="http://schemas.microsoft.com/office/2019/extlst" xmlns:r="http://schemas.openxmlformats.org/officeDocument/2006/relationships" xmlns:m="http://schemas.openxmlformats.org/officeDocument/2006/math" xmlns:v="urn:schemas-microsoft-com:vml" xmlns:wp14="http://schemas.microsoft.com/office/word/2010/wordprocessingDrawing" xmlns:wp="http://schemas.openxmlformats.org/drawingml/2006/wordprocessingDrawing" xmlns:w10="urn:schemas-microsoft-com:office:word" xmlns:w="http://schemas.openxmlformats.org/wordprocessingml/2006/main" xmlns:w14="http://schemas.microsoft.com/office/word/2010/wordml" xmlns:w15="http://schemas.microsoft.com/office/word/2012/wordml" xmlns:w16cex="http://schemas.microsoft.com/office/word/2018/wordml/cex" xmlns:w16cid="http://schemas.microsoft.com/office/word/2016/wordml/cid" xmlns:w16="http://schemas.microsoft.com/office/word/2018/wordml" xmlns:w16sdtdh="http://schemas.microsoft.com/office/word/2020/wordml/sdtdatahash" xmlns:w16se="http://schemas.microsoft.com/office/word/2015/wordml/symex" xmlns:wpg="http://schemas.microsoft.com/office/word/2010/wordprocessingGroup" xmlns:wpi="http://schemas.microsoft.com/office/word/2010/wordprocessingInk" xmlns:wne="http://schemas.microsoft.com/office/word/2006/wordml" xmlns:wps="http://schemas.microsoft.com/office/word/2010/wordprocessingShape" mc:Ignorable="w14 w15 w16se w16cid w16 w16cex w16sdtdh wp14">
+<w:numbering xmlns:wpc="http://schemas.microsoft.com/office/word/2010/wordprocessingCanvas" xmlns:mc="http://schemas.openxmlformats.org/markup-compatibility/2006" xmlns:o="urn:schemas-microsoft-com:office:office" xmlns:r="http://schemas.openxmlformats.org/officeDocument/2006/relationships" xmlns:m="http://schemas.openxmlformats.org/officeDocument/2006/math" xmlns:v="urn:schemas-microsoft-com:vml" xmlns:wp14="http://schemas.microsoft.com/office/word/2010/wordprocessingDrawing" xmlns:wp="http://schemas.openxmlformats.org/drawingml/2006/wordprocessingDrawing" xmlns:w10="urn:schemas-microsoft-com:office:word" xmlns:w="http://schemas.openxmlformats.org/wordprocessingml/2006/main" xmlns:w14="http://schemas.microsoft.com/office/word/2010/wordml" xmlns:w15="http://schemas.microsoft.com/office/word/2012/wordml" xmlns:wpg="http://schemas.microsoft.com/office/word/2010/wordprocessingGroup" xmlns:wpi="http://schemas.microsoft.com/office/word/2010/wordprocessingInk" xmlns:wne="http://schemas.microsoft.com/office/word/2006/wordml" xmlns:wps="http://schemas.microsoft.com/office/word/2010/wordprocessingShape" mc:Ignorable="w14 w15 wp14">
   <w:abstractNum w:abstractNumId="0" w15:restartNumberingAfterBreak="0">
     <w:nsid w:val="04415E39"/>
     <w:multiLevelType w:val="hybridMultilevel"/>
@@ -6498,41 +7781,41 @@
       </w:rPr>
     </w:lvl>
   </w:abstractNum>
-  <w:num w:numId="1" w16cid:durableId="1349064065">
+  <w:num w:numId="1">
     <w:abstractNumId w:val="4"/>
   </w:num>
-  <w:num w:numId="2" w16cid:durableId="1985427505">
+  <w:num w:numId="2">
     <w:abstractNumId w:val="1"/>
   </w:num>
-  <w:num w:numId="3" w16cid:durableId="1541045634">
+  <w:num w:numId="3">
     <w:abstractNumId w:val="5"/>
   </w:num>
-  <w:num w:numId="4" w16cid:durableId="1746874026">
+  <w:num w:numId="4">
     <w:abstractNumId w:val="2"/>
   </w:num>
-  <w:num w:numId="5" w16cid:durableId="1617252012">
+  <w:num w:numId="5">
     <w:abstractNumId w:val="3"/>
   </w:num>
-  <w:num w:numId="6" w16cid:durableId="2013019666">
+  <w:num w:numId="6">
     <w:abstractNumId w:val="0"/>
   </w:num>
 </w:numbering>
 </file>
 
 <file path=word/styles.xml><?xml version="1.0" encoding="utf-8"?>
-<w:styles xmlns:mc="http://schemas.openxmlformats.org/markup-compatibility/2006" xmlns:r="http://schemas.openxmlformats.org/officeDocument/2006/relationships" xmlns:w="http://schemas.openxmlformats.org/wordprocessingml/2006/main" xmlns:w14="http://schemas.microsoft.com/office/word/2010/wordml" xmlns:w15="http://schemas.microsoft.com/office/word/2012/wordml" xmlns:w16cex="http://schemas.microsoft.com/office/word/2018/wordml/cex" xmlns:w16cid="http://schemas.microsoft.com/office/word/2016/wordml/cid" xmlns:w16="http://schemas.microsoft.com/office/word/2018/wordml" xmlns:w16sdtdh="http://schemas.microsoft.com/office/word/2020/wordml/sdtdatahash" xmlns:w16se="http://schemas.microsoft.com/office/word/2015/wordml/symex" mc:Ignorable="w14 w15 w16se w16cid w16 w16cex w16sdtdh">
+<w:styles xmlns:mc="http://schemas.openxmlformats.org/markup-compatibility/2006" xmlns:r="http://schemas.openxmlformats.org/officeDocument/2006/relationships" xmlns:w="http://schemas.openxmlformats.org/wordprocessingml/2006/main" xmlns:w14="http://schemas.microsoft.com/office/word/2010/wordml" xmlns:w15="http://schemas.microsoft.com/office/word/2012/wordml" mc:Ignorable="w14 w15">
   <w:docDefaults>
     <w:rPrDefault>
       <w:rPr>
         <w:rFonts w:ascii="Times New Roman" w:eastAsia="Times New Roman" w:hAnsi="Times New Roman" w:cs="Times New Roman"/>
         <w:sz w:val="24"/>
         <w:szCs w:val="24"/>
-        <w:lang w:val="ru-RU" w:eastAsia="ru-UA" w:bidi="ar-SA"/>
+        <w:lang w:val="ru-RU" w:eastAsia="aa-ET" w:bidi="ar-SA"/>
       </w:rPr>
     </w:rPrDefault>
     <w:pPrDefault/>
   </w:docDefaults>
-  <w:latentStyles w:defLockedState="0" w:defUIPriority="99" w:defSemiHidden="0" w:defUnhideWhenUsed="0" w:defQFormat="0" w:count="376">
+  <w:latentStyles w:defLockedState="0" w:defUIPriority="99" w:defSemiHidden="0" w:defUnhideWhenUsed="0" w:defQFormat="0" w:count="371">
     <w:lsdException w:name="Normal" w:uiPriority="0" w:qFormat="1"/>
     <w:lsdException w:name="heading 1" w:uiPriority="9" w:qFormat="1"/>
     <w:lsdException w:name="heading 2" w:semiHidden="1" w:uiPriority="9" w:unhideWhenUsed="1" w:qFormat="1"/>
@@ -6904,11 +8187,6 @@
     <w:lsdException w:name="List Table 5 Dark Accent 6" w:uiPriority="50"/>
     <w:lsdException w:name="List Table 6 Colorful Accent 6" w:uiPriority="51"/>
     <w:lsdException w:name="List Table 7 Colorful Accent 6" w:uiPriority="52"/>
-    <w:lsdException w:name="Mention" w:semiHidden="1" w:unhideWhenUsed="1"/>
-    <w:lsdException w:name="Smart Hyperlink" w:semiHidden="1" w:unhideWhenUsed="1"/>
-    <w:lsdException w:name="Hashtag" w:semiHidden="1" w:unhideWhenUsed="1"/>
-    <w:lsdException w:name="Unresolved Mention" w:semiHidden="1" w:unhideWhenUsed="1"/>
-    <w:lsdException w:name="Smart Link" w:semiHidden="1" w:unhideWhenUsed="1"/>
   </w:latentStyles>
   <w:style w:type="paragraph" w:default="1" w:styleId="a">
     <w:name w:val="Normal"/>
@@ -7184,7 +8462,7 @@
     </w:pPr>
   </w:style>
   <w:style w:type="character" w:customStyle="1" w:styleId="a7">
-    <w:name w:val="Верхній колонтитул Знак"/>
+    <w:name w:val="Верхний колонтитул Знак"/>
     <w:basedOn w:val="a0"/>
     <w:link w:val="a6"/>
     <w:uiPriority w:val="99"/>
@@ -7205,7 +8483,7 @@
     </w:pPr>
   </w:style>
   <w:style w:type="character" w:customStyle="1" w:styleId="a9">
-    <w:name w:val="Нижній колонтитул Знак"/>
+    <w:name w:val="Нижний колонтитул Знак"/>
     <w:basedOn w:val="a0"/>
     <w:link w:val="a8"/>
     <w:uiPriority w:val="99"/>
@@ -7239,7 +8517,7 @@
       <w:spacing w:before="100" w:beforeAutospacing="1" w:after="100" w:afterAutospacing="1"/>
     </w:pPr>
     <w:rPr>
-      <w:lang w:val="ru-UA"/>
+      <w:lang w:val="aa-ET"/>
     </w:rPr>
   </w:style>
   <w:style w:type="paragraph" w:styleId="ac">
@@ -7574,16 +8852,4 @@
   </a:objectDefaults>
   <a:extraClrSchemeLst/>
 </a:theme>
-</file>
-
-<file path=customXml/item1.xml><?xml version="1.0" encoding="utf-8"?>
-<b:Sources xmlns:b="http://schemas.openxmlformats.org/officeDocument/2006/bibliography" xmlns="http://schemas.openxmlformats.org/officeDocument/2006/bibliography" SelectedStyle="\APASixthEditionOfficeOnline.xsl" StyleName="APA" Version="6"/>
-</file>
-
-<file path=customXml/itemProps1.xml><?xml version="1.0" encoding="utf-8"?>
-<ds:datastoreItem xmlns:ds="http://schemas.openxmlformats.org/officeDocument/2006/customXml" ds:itemID="{07B51988-4F05-4201-A77B-C69C63DE5C56}">
-  <ds:schemaRefs>
-    <ds:schemaRef ds:uri="http://schemas.openxmlformats.org/officeDocument/2006/bibliography"/>
-  </ds:schemaRefs>
-</ds:datastoreItem>
 </file>
</xml_diff>